<commit_message>
Add Image to the html file
</commit_message>
<xml_diff>
--- a/Note/1. Git Introduction.docx
+++ b/Note/1. Git Introduction.docx
@@ -29,23 +29,13 @@
           <w:sz w:val="28"/>
         </w:rPr>
       </w:pPr>
-      <w:proofErr w:type="spellStart"/>
-      <w:r>
-        <w:rPr>
-          <w:rFonts w:ascii="Times New Roman" w:hAnsi="Times New Roman"/>
-          <w:b/>
-          <w:sz w:val="28"/>
-        </w:rPr>
-        <w:t>Git</w:t>
-      </w:r>
-      <w:proofErr w:type="spellEnd"/>
-      <w:r>
-        <w:rPr>
-          <w:rFonts w:ascii="Times New Roman" w:hAnsi="Times New Roman"/>
-          <w:b/>
-          <w:sz w:val="28"/>
-        </w:rPr>
-        <w:t xml:space="preserve"> Introduction </w:t>
+      <w:r>
+        <w:rPr>
+          <w:rFonts w:ascii="Times New Roman" w:hAnsi="Times New Roman"/>
+          <w:b/>
+          <w:sz w:val="28"/>
+        </w:rPr>
+        <w:t xml:space="preserve">Git Introduction </w:t>
       </w:r>
     </w:p>
     <w:p>
@@ -2921,6 +2911,1670 @@
           </wp:inline>
         </w:drawing>
       </w:r>
+    </w:p>
+    <w:p>
+      <w:pPr>
+        <w:rPr>
+          <w:rFonts w:ascii="Times New Roman" w:hAnsi="Times New Roman"/>
+          <w:sz w:val="28"/>
+        </w:rPr>
+      </w:pPr>
+      <w:r>
+        <w:rPr>
+          <w:rFonts w:ascii="Times New Roman" w:hAnsi="Times New Roman"/>
+          <w:b/>
+          <w:sz w:val="28"/>
+        </w:rPr>
+        <w:t xml:space="preserve">Note: </w:t>
+      </w:r>
+      <w:r>
+        <w:rPr>
+          <w:rFonts w:ascii="Times New Roman" w:hAnsi="Times New Roman"/>
+          <w:sz w:val="28"/>
+        </w:rPr>
+        <w:t xml:space="preserve">Short status flags are: </w:t>
+      </w:r>
+    </w:p>
+    <w:p>
+      <w:pPr>
+        <w:pStyle w:val="ListParagraph"/>
+        <w:numPr>
+          <w:ilvl w:val="0"/>
+          <w:numId w:val="2"/>
+        </w:numPr>
+        <w:rPr>
+          <w:rFonts w:ascii="Times New Roman" w:hAnsi="Times New Roman"/>
+          <w:sz w:val="28"/>
+        </w:rPr>
+      </w:pPr>
+      <w:r>
+        <w:rPr>
+          <w:rFonts w:ascii="Times New Roman" w:hAnsi="Times New Roman"/>
+          <w:sz w:val="28"/>
+        </w:rPr>
+        <w:t xml:space="preserve">?? – Untracked files </w:t>
+      </w:r>
+    </w:p>
+    <w:p>
+      <w:pPr>
+        <w:pStyle w:val="ListParagraph"/>
+        <w:numPr>
+          <w:ilvl w:val="0"/>
+          <w:numId w:val="2"/>
+        </w:numPr>
+        <w:rPr>
+          <w:rFonts w:ascii="Times New Roman" w:hAnsi="Times New Roman"/>
+          <w:sz w:val="28"/>
+        </w:rPr>
+      </w:pPr>
+      <w:r>
+        <w:rPr>
+          <w:rFonts w:ascii="Times New Roman" w:hAnsi="Times New Roman"/>
+          <w:sz w:val="28"/>
+        </w:rPr>
+        <w:t xml:space="preserve">A – Files added to stage </w:t>
+      </w:r>
+    </w:p>
+    <w:p>
+      <w:pPr>
+        <w:pStyle w:val="ListParagraph"/>
+        <w:numPr>
+          <w:ilvl w:val="0"/>
+          <w:numId w:val="2"/>
+        </w:numPr>
+        <w:rPr>
+          <w:rFonts w:ascii="Times New Roman" w:hAnsi="Times New Roman"/>
+          <w:sz w:val="28"/>
+        </w:rPr>
+      </w:pPr>
+      <w:r>
+        <w:rPr>
+          <w:rFonts w:ascii="Times New Roman" w:hAnsi="Times New Roman"/>
+          <w:sz w:val="28"/>
+        </w:rPr>
+        <w:t xml:space="preserve">M – Modified files </w:t>
+      </w:r>
+    </w:p>
+    <w:p>
+      <w:pPr>
+        <w:pStyle w:val="ListParagraph"/>
+        <w:numPr>
+          <w:ilvl w:val="0"/>
+          <w:numId w:val="2"/>
+        </w:numPr>
+        <w:rPr>
+          <w:rFonts w:ascii="Times New Roman" w:hAnsi="Times New Roman"/>
+          <w:sz w:val="28"/>
+        </w:rPr>
+      </w:pPr>
+      <w:r>
+        <w:rPr>
+          <w:rFonts w:ascii="Times New Roman" w:hAnsi="Times New Roman"/>
+          <w:sz w:val="28"/>
+        </w:rPr>
+        <w:t xml:space="preserve">D – Deleted files </w:t>
+      </w:r>
+    </w:p>
+    <w:p>
+      <w:pPr>
+        <w:rPr>
+          <w:rFonts w:ascii="Times New Roman" w:hAnsi="Times New Roman"/>
+          <w:sz w:val="28"/>
+        </w:rPr>
+      </w:pPr>
+    </w:p>
+    <w:p>
+      <w:pPr>
+        <w:rPr>
+          <w:rFonts w:ascii="Times New Roman" w:hAnsi="Times New Roman"/>
+          <w:sz w:val="28"/>
+        </w:rPr>
+      </w:pPr>
+      <w:r>
+        <w:rPr>
+          <w:rFonts w:ascii="Times New Roman" w:hAnsi="Times New Roman"/>
+          <w:sz w:val="28"/>
+        </w:rPr>
+        <w:lastRenderedPageBreak/>
+        <w:t xml:space="preserve">We see the file we expected is modified. So let’s commit it directly: </w:t>
+      </w:r>
+    </w:p>
+    <w:p>
+      <w:pPr>
+        <w:rPr>
+          <w:rFonts w:ascii="Times New Roman" w:hAnsi="Times New Roman"/>
+          <w:sz w:val="28"/>
+        </w:rPr>
+      </w:pPr>
+      <w:r>
+        <w:rPr>
+          <w:noProof/>
+        </w:rPr>
+        <w:drawing>
+          <wp:inline distT="0" distB="0" distL="0" distR="0" wp14:anchorId="41938C62" wp14:editId="55961710">
+            <wp:extent cx="5943600" cy="1139825"/>
+            <wp:effectExtent l="0" t="0" r="0" b="3175"/>
+            <wp:docPr id="15" name="Picture 15"/>
+            <wp:cNvGraphicFramePr>
+              <a:graphicFrameLocks xmlns:a="http://schemas.openxmlformats.org/drawingml/2006/main" noChangeAspect="1"/>
+            </wp:cNvGraphicFramePr>
+            <a:graphic xmlns:a="http://schemas.openxmlformats.org/drawingml/2006/main">
+              <a:graphicData uri="http://schemas.openxmlformats.org/drawingml/2006/picture">
+                <pic:pic xmlns:pic="http://schemas.openxmlformats.org/drawingml/2006/picture">
+                  <pic:nvPicPr>
+                    <pic:cNvPr id="1" name=""/>
+                    <pic:cNvPicPr/>
+                  </pic:nvPicPr>
+                  <pic:blipFill>
+                    <a:blip r:embed="rId20"/>
+                    <a:stretch>
+                      <a:fillRect/>
+                    </a:stretch>
+                  </pic:blipFill>
+                  <pic:spPr>
+                    <a:xfrm>
+                      <a:off x="0" y="0"/>
+                      <a:ext cx="5943600" cy="1139825"/>
+                    </a:xfrm>
+                    <a:prstGeom prst="rect">
+                      <a:avLst/>
+                    </a:prstGeom>
+                  </pic:spPr>
+                </pic:pic>
+              </a:graphicData>
+            </a:graphic>
+          </wp:inline>
+        </w:drawing>
+      </w:r>
+    </w:p>
+    <w:p>
+      <w:pPr>
+        <w:rPr>
+          <w:rFonts w:ascii="Times New Roman" w:hAnsi="Times New Roman"/>
+          <w:sz w:val="28"/>
+        </w:rPr>
+      </w:pPr>
+      <w:r>
+        <w:rPr>
+          <w:rFonts w:ascii="Times New Roman" w:hAnsi="Times New Roman"/>
+          <w:sz w:val="28"/>
+        </w:rPr>
+        <w:t xml:space="preserve">Warning: Skipping the Staging Environment is not generally recommended. </w:t>
+      </w:r>
+    </w:p>
+    <w:p>
+      <w:pPr>
+        <w:rPr>
+          <w:rFonts w:ascii="Times New Roman" w:hAnsi="Times New Roman"/>
+          <w:sz w:val="28"/>
+        </w:rPr>
+      </w:pPr>
+      <w:r>
+        <w:rPr>
+          <w:rFonts w:ascii="Times New Roman" w:hAnsi="Times New Roman"/>
+          <w:sz w:val="28"/>
+        </w:rPr>
+        <w:t xml:space="preserve">Skipping the stage step can sometimes make you include unwanted changes. </w:t>
+      </w:r>
+    </w:p>
+    <w:p>
+      <w:pPr>
+        <w:rPr>
+          <w:rFonts w:ascii="Times New Roman" w:hAnsi="Times New Roman"/>
+          <w:sz w:val="28"/>
+        </w:rPr>
+      </w:pPr>
+    </w:p>
+    <w:p>
+      <w:pPr>
+        <w:rPr>
+          <w:rFonts w:ascii="Times New Roman" w:hAnsi="Times New Roman"/>
+          <w:b/>
+          <w:sz w:val="28"/>
+        </w:rPr>
+      </w:pPr>
+      <w:proofErr w:type="spellStart"/>
+      <w:r>
+        <w:rPr>
+          <w:rFonts w:ascii="Times New Roman" w:hAnsi="Times New Roman"/>
+          <w:b/>
+          <w:sz w:val="28"/>
+        </w:rPr>
+        <w:t>Git</w:t>
+      </w:r>
+      <w:proofErr w:type="spellEnd"/>
+      <w:r>
+        <w:rPr>
+          <w:rFonts w:ascii="Times New Roman" w:hAnsi="Times New Roman"/>
+          <w:b/>
+          <w:sz w:val="28"/>
+        </w:rPr>
+        <w:t xml:space="preserve"> Commit Log </w:t>
+      </w:r>
+    </w:p>
+    <w:p>
+      <w:pPr>
+        <w:rPr>
+          <w:rFonts w:ascii="Times New Roman" w:hAnsi="Times New Roman"/>
+          <w:sz w:val="28"/>
+        </w:rPr>
+      </w:pPr>
+      <w:r>
+        <w:rPr>
+          <w:rFonts w:ascii="Times New Roman" w:hAnsi="Times New Roman"/>
+          <w:sz w:val="28"/>
+        </w:rPr>
+        <w:t xml:space="preserve">To view the history of commits for a repository, you can use the </w:t>
+      </w:r>
+      <w:r>
+        <w:rPr>
+          <w:rFonts w:ascii="Times New Roman" w:hAnsi="Times New Roman"/>
+          <w:i/>
+          <w:sz w:val="28"/>
+        </w:rPr>
+        <w:t xml:space="preserve">log </w:t>
+      </w:r>
+      <w:r>
+        <w:rPr>
+          <w:rFonts w:ascii="Times New Roman" w:hAnsi="Times New Roman"/>
+          <w:sz w:val="28"/>
+        </w:rPr>
+        <w:t xml:space="preserve">command: </w:t>
+      </w:r>
+    </w:p>
+    <w:p>
+      <w:pPr>
+        <w:rPr>
+          <w:rFonts w:ascii="Times New Roman" w:hAnsi="Times New Roman"/>
+          <w:sz w:val="28"/>
+        </w:rPr>
+      </w:pPr>
+      <w:r>
+        <w:rPr>
+          <w:noProof/>
+        </w:rPr>
+        <w:drawing>
+          <wp:inline distT="0" distB="0" distL="0" distR="0" wp14:anchorId="0F7F0814" wp14:editId="399FAF11">
+            <wp:extent cx="5943600" cy="4710430"/>
+            <wp:effectExtent l="0" t="0" r="0" b="0"/>
+            <wp:docPr id="16" name="Picture 16"/>
+            <wp:cNvGraphicFramePr>
+              <a:graphicFrameLocks xmlns:a="http://schemas.openxmlformats.org/drawingml/2006/main" noChangeAspect="1"/>
+            </wp:cNvGraphicFramePr>
+            <a:graphic xmlns:a="http://schemas.openxmlformats.org/drawingml/2006/main">
+              <a:graphicData uri="http://schemas.openxmlformats.org/drawingml/2006/picture">
+                <pic:pic xmlns:pic="http://schemas.openxmlformats.org/drawingml/2006/picture">
+                  <pic:nvPicPr>
+                    <pic:cNvPr id="1" name=""/>
+                    <pic:cNvPicPr/>
+                  </pic:nvPicPr>
+                  <pic:blipFill>
+                    <a:blip r:embed="rId21"/>
+                    <a:stretch>
+                      <a:fillRect/>
+                    </a:stretch>
+                  </pic:blipFill>
+                  <pic:spPr>
+                    <a:xfrm>
+                      <a:off x="0" y="0"/>
+                      <a:ext cx="5943600" cy="4710430"/>
+                    </a:xfrm>
+                    <a:prstGeom prst="rect">
+                      <a:avLst/>
+                    </a:prstGeom>
+                  </pic:spPr>
+                </pic:pic>
+              </a:graphicData>
+            </a:graphic>
+          </wp:inline>
+        </w:drawing>
+      </w:r>
+    </w:p>
+    <w:p>
+      <w:pPr>
+        <w:rPr>
+          <w:rFonts w:ascii="Times New Roman" w:hAnsi="Times New Roman"/>
+          <w:sz w:val="28"/>
+        </w:rPr>
+      </w:pPr>
+    </w:p>
+    <w:p>
+      <w:pPr>
+        <w:rPr>
+          <w:rFonts w:ascii="Times New Roman" w:hAnsi="Times New Roman"/>
+          <w:b/>
+          <w:sz w:val="28"/>
+        </w:rPr>
+      </w:pPr>
+      <w:proofErr w:type="spellStart"/>
+      <w:r>
+        <w:rPr>
+          <w:rFonts w:ascii="Times New Roman" w:hAnsi="Times New Roman" w:hint="eastAsia"/>
+          <w:b/>
+          <w:sz w:val="28"/>
+        </w:rPr>
+        <w:lastRenderedPageBreak/>
+        <w:t>G</w:t>
+      </w:r>
+      <w:r>
+        <w:rPr>
+          <w:rFonts w:ascii="Times New Roman" w:hAnsi="Times New Roman"/>
+          <w:b/>
+          <w:sz w:val="28"/>
+        </w:rPr>
+        <w:t>it</w:t>
+      </w:r>
+      <w:proofErr w:type="spellEnd"/>
+      <w:r>
+        <w:rPr>
+          <w:rFonts w:ascii="Times New Roman" w:hAnsi="Times New Roman"/>
+          <w:b/>
+          <w:sz w:val="28"/>
+        </w:rPr>
+        <w:t xml:space="preserve"> Help </w:t>
+      </w:r>
+    </w:p>
+    <w:p>
+      <w:pPr>
+        <w:rPr>
+          <w:rFonts w:ascii="Times New Roman" w:hAnsi="Times New Roman"/>
+          <w:i/>
+          <w:sz w:val="28"/>
+        </w:rPr>
+      </w:pPr>
+      <w:r>
+        <w:rPr>
+          <w:rFonts w:ascii="Times New Roman" w:hAnsi="Times New Roman"/>
+          <w:sz w:val="28"/>
+        </w:rPr>
+        <w:t xml:space="preserve">If you are having trouble remembering commands or options for commands, you can use </w:t>
+      </w:r>
+      <w:proofErr w:type="spellStart"/>
+      <w:r>
+        <w:rPr>
+          <w:rFonts w:ascii="Times New Roman" w:hAnsi="Times New Roman"/>
+          <w:sz w:val="28"/>
+        </w:rPr>
+        <w:t>Git</w:t>
+      </w:r>
+      <w:proofErr w:type="spellEnd"/>
+      <w:r>
+        <w:rPr>
+          <w:rFonts w:ascii="Times New Roman" w:hAnsi="Times New Roman"/>
+          <w:sz w:val="28"/>
+        </w:rPr>
+        <w:t xml:space="preserve"> </w:t>
+      </w:r>
+      <w:r>
+        <w:rPr>
+          <w:rFonts w:ascii="Times New Roman" w:hAnsi="Times New Roman"/>
+          <w:i/>
+          <w:sz w:val="28"/>
+        </w:rPr>
+        <w:t xml:space="preserve">help. </w:t>
+      </w:r>
+    </w:p>
+    <w:p>
+      <w:pPr>
+        <w:rPr>
+          <w:rFonts w:ascii="Times New Roman" w:hAnsi="Times New Roman"/>
+          <w:sz w:val="28"/>
+        </w:rPr>
+      </w:pPr>
+      <w:r>
+        <w:rPr>
+          <w:rFonts w:ascii="Times New Roman" w:hAnsi="Times New Roman"/>
+          <w:sz w:val="28"/>
+        </w:rPr>
+        <w:t xml:space="preserve">There are a couple of different ways you can use the </w:t>
+      </w:r>
+      <w:r>
+        <w:rPr>
+          <w:rFonts w:ascii="Times New Roman" w:hAnsi="Times New Roman"/>
+          <w:i/>
+          <w:sz w:val="28"/>
+        </w:rPr>
+        <w:t xml:space="preserve">help </w:t>
+      </w:r>
+      <w:r>
+        <w:rPr>
+          <w:rFonts w:ascii="Times New Roman" w:hAnsi="Times New Roman"/>
+          <w:sz w:val="28"/>
+        </w:rPr>
+        <w:t xml:space="preserve">command in command line: </w:t>
+      </w:r>
+    </w:p>
+    <w:p>
+      <w:pPr>
+        <w:pStyle w:val="ListParagraph"/>
+        <w:numPr>
+          <w:ilvl w:val="0"/>
+          <w:numId w:val="4"/>
+        </w:numPr>
+        <w:rPr>
+          <w:rFonts w:ascii="Times New Roman" w:hAnsi="Times New Roman"/>
+          <w:b/>
+          <w:sz w:val="28"/>
+        </w:rPr>
+      </w:pPr>
+      <w:proofErr w:type="spellStart"/>
+      <w:proofErr w:type="gramStart"/>
+      <w:r>
+        <w:rPr>
+          <w:rFonts w:ascii="Times New Roman" w:hAnsi="Times New Roman"/>
+          <w:i/>
+          <w:sz w:val="28"/>
+        </w:rPr>
+        <w:t>git</w:t>
+      </w:r>
+      <w:proofErr w:type="spellEnd"/>
+      <w:proofErr w:type="gramEnd"/>
+      <w:r>
+        <w:rPr>
+          <w:rFonts w:ascii="Times New Roman" w:hAnsi="Times New Roman"/>
+          <w:i/>
+          <w:sz w:val="28"/>
+        </w:rPr>
+        <w:t xml:space="preserve"> command –help </w:t>
+      </w:r>
+      <w:r>
+        <w:rPr>
+          <w:rFonts w:ascii="Times New Roman" w:hAnsi="Times New Roman"/>
+          <w:sz w:val="28"/>
+        </w:rPr>
+        <w:t xml:space="preserve">– See all the available options for the specific command. </w:t>
+      </w:r>
+    </w:p>
+    <w:p>
+      <w:pPr>
+        <w:pStyle w:val="ListParagraph"/>
+        <w:numPr>
+          <w:ilvl w:val="0"/>
+          <w:numId w:val="4"/>
+        </w:numPr>
+        <w:rPr>
+          <w:rFonts w:ascii="Times New Roman" w:hAnsi="Times New Roman"/>
+          <w:b/>
+          <w:sz w:val="28"/>
+        </w:rPr>
+      </w:pPr>
+      <w:proofErr w:type="spellStart"/>
+      <w:r>
+        <w:rPr>
+          <w:rFonts w:ascii="Times New Roman" w:hAnsi="Times New Roman"/>
+          <w:i/>
+          <w:sz w:val="28"/>
+        </w:rPr>
+        <w:t>Git</w:t>
+      </w:r>
+      <w:proofErr w:type="spellEnd"/>
+      <w:r>
+        <w:rPr>
+          <w:rFonts w:ascii="Times New Roman" w:hAnsi="Times New Roman"/>
+          <w:i/>
+          <w:sz w:val="28"/>
+        </w:rPr>
+        <w:t xml:space="preserve"> help --all </w:t>
+      </w:r>
+      <w:r>
+        <w:rPr>
+          <w:rFonts w:ascii="Times New Roman" w:hAnsi="Times New Roman"/>
+          <w:sz w:val="28"/>
+        </w:rPr>
+        <w:t xml:space="preserve">– See all possible commands </w:t>
+      </w:r>
+    </w:p>
+    <w:p>
+      <w:pPr>
+        <w:rPr>
+          <w:rFonts w:ascii="Times New Roman" w:hAnsi="Times New Roman"/>
+          <w:b/>
+          <w:sz w:val="28"/>
+        </w:rPr>
+      </w:pPr>
+      <w:r>
+        <w:rPr>
+          <w:noProof/>
+        </w:rPr>
+        <w:drawing>
+          <wp:inline distT="0" distB="0" distL="0" distR="0" wp14:anchorId="3E562FFF" wp14:editId="3ABEF877">
+            <wp:extent cx="5943600" cy="3341370"/>
+            <wp:effectExtent l="0" t="0" r="0" b="0"/>
+            <wp:docPr id="17" name="Picture 17"/>
+            <wp:cNvGraphicFramePr>
+              <a:graphicFrameLocks xmlns:a="http://schemas.openxmlformats.org/drawingml/2006/main" noChangeAspect="1"/>
+            </wp:cNvGraphicFramePr>
+            <a:graphic xmlns:a="http://schemas.openxmlformats.org/drawingml/2006/main">
+              <a:graphicData uri="http://schemas.openxmlformats.org/drawingml/2006/picture">
+                <pic:pic xmlns:pic="http://schemas.openxmlformats.org/drawingml/2006/picture">
+                  <pic:nvPicPr>
+                    <pic:cNvPr id="1" name=""/>
+                    <pic:cNvPicPr/>
+                  </pic:nvPicPr>
+                  <pic:blipFill>
+                    <a:blip r:embed="rId22"/>
+                    <a:stretch>
+                      <a:fillRect/>
+                    </a:stretch>
+                  </pic:blipFill>
+                  <pic:spPr>
+                    <a:xfrm>
+                      <a:off x="0" y="0"/>
+                      <a:ext cx="5943600" cy="3341370"/>
+                    </a:xfrm>
+                    <a:prstGeom prst="rect">
+                      <a:avLst/>
+                    </a:prstGeom>
+                  </pic:spPr>
+                </pic:pic>
+              </a:graphicData>
+            </a:graphic>
+          </wp:inline>
+        </w:drawing>
+      </w:r>
+    </w:p>
+    <w:p>
+      <w:pPr>
+        <w:rPr>
+          <w:rFonts w:ascii="Times New Roman" w:hAnsi="Times New Roman"/>
+          <w:b/>
+          <w:sz w:val="28"/>
+        </w:rPr>
+      </w:pPr>
+    </w:p>
+    <w:p>
+      <w:pPr>
+        <w:rPr>
+          <w:rFonts w:ascii="Times New Roman" w:hAnsi="Times New Roman"/>
+          <w:sz w:val="28"/>
+        </w:rPr>
+      </w:pPr>
+      <w:r>
+        <w:rPr>
+          <w:rFonts w:ascii="Times New Roman" w:hAnsi="Times New Roman"/>
+          <w:sz w:val="28"/>
+        </w:rPr>
+        <w:t xml:space="preserve">You can also use –help instead of –help to open the relevant </w:t>
+      </w:r>
+      <w:proofErr w:type="spellStart"/>
+      <w:r>
+        <w:rPr>
+          <w:rFonts w:ascii="Times New Roman" w:hAnsi="Times New Roman"/>
+          <w:sz w:val="28"/>
+        </w:rPr>
+        <w:t>Git</w:t>
+      </w:r>
+      <w:proofErr w:type="spellEnd"/>
+      <w:r>
+        <w:rPr>
+          <w:rFonts w:ascii="Times New Roman" w:hAnsi="Times New Roman"/>
+          <w:sz w:val="28"/>
+        </w:rPr>
+        <w:t xml:space="preserve"> manual page. </w:t>
+      </w:r>
+    </w:p>
+    <w:p>
+      <w:pPr>
+        <w:rPr>
+          <w:rFonts w:ascii="Times New Roman" w:hAnsi="Times New Roman"/>
+          <w:b/>
+          <w:sz w:val="28"/>
+        </w:rPr>
+      </w:pPr>
+    </w:p>
+    <w:p>
+      <w:pPr>
+        <w:rPr>
+          <w:rFonts w:ascii="Times New Roman" w:hAnsi="Times New Roman"/>
+          <w:b/>
+          <w:sz w:val="28"/>
+        </w:rPr>
+      </w:pPr>
+      <w:proofErr w:type="spellStart"/>
+      <w:r>
+        <w:rPr>
+          <w:rFonts w:ascii="Times New Roman" w:hAnsi="Times New Roman"/>
+          <w:b/>
+          <w:sz w:val="28"/>
+        </w:rPr>
+        <w:t>Git</w:t>
+      </w:r>
+      <w:proofErr w:type="spellEnd"/>
+      <w:r>
+        <w:rPr>
+          <w:rFonts w:ascii="Times New Roman" w:hAnsi="Times New Roman"/>
+          <w:b/>
+          <w:sz w:val="28"/>
+        </w:rPr>
+        <w:t xml:space="preserve"> help –all Sell All Possible Commands </w:t>
+      </w:r>
+    </w:p>
+    <w:p>
+      <w:pPr>
+        <w:rPr>
+          <w:rFonts w:ascii="Times New Roman" w:hAnsi="Times New Roman"/>
+          <w:sz w:val="28"/>
+        </w:rPr>
+      </w:pPr>
+      <w:r>
+        <w:rPr>
+          <w:rFonts w:ascii="Times New Roman" w:hAnsi="Times New Roman"/>
+          <w:sz w:val="28"/>
+        </w:rPr>
+        <w:t xml:space="preserve">To list all possible commands, use the </w:t>
+      </w:r>
+      <w:r>
+        <w:rPr>
+          <w:rFonts w:ascii="Times New Roman" w:hAnsi="Times New Roman"/>
+          <w:i/>
+          <w:sz w:val="28"/>
+        </w:rPr>
+        <w:t xml:space="preserve">help –all </w:t>
+      </w:r>
+      <w:r>
+        <w:rPr>
+          <w:rFonts w:ascii="Times New Roman" w:hAnsi="Times New Roman"/>
+          <w:sz w:val="28"/>
+        </w:rPr>
+        <w:t xml:space="preserve">command: </w:t>
+      </w:r>
+    </w:p>
+    <w:p>
+      <w:pPr>
+        <w:rPr>
+          <w:rFonts w:ascii="Times New Roman" w:hAnsi="Times New Roman"/>
+          <w:sz w:val="28"/>
+        </w:rPr>
+      </w:pPr>
+      <w:r>
+        <w:rPr>
+          <w:rFonts w:ascii="Times New Roman" w:hAnsi="Times New Roman"/>
+          <w:sz w:val="28"/>
+        </w:rPr>
+        <w:t xml:space="preserve">Warning: This will display a very long list of commands </w:t>
+      </w:r>
+    </w:p>
+    <w:p>
+      <w:pPr>
+        <w:rPr>
+          <w:rFonts w:ascii="Times New Roman" w:hAnsi="Times New Roman"/>
+          <w:sz w:val="28"/>
+        </w:rPr>
+      </w:pPr>
+      <w:r>
+        <w:rPr>
+          <w:noProof/>
+        </w:rPr>
+        <w:lastRenderedPageBreak/>
+        <w:drawing>
+          <wp:inline distT="0" distB="0" distL="0" distR="0" wp14:anchorId="3AE6CA0D" wp14:editId="4FF84915">
+            <wp:extent cx="5943600" cy="3341370"/>
+            <wp:effectExtent l="0" t="0" r="0" b="0"/>
+            <wp:docPr id="18" name="Picture 18"/>
+            <wp:cNvGraphicFramePr>
+              <a:graphicFrameLocks xmlns:a="http://schemas.openxmlformats.org/drawingml/2006/main" noChangeAspect="1"/>
+            </wp:cNvGraphicFramePr>
+            <a:graphic xmlns:a="http://schemas.openxmlformats.org/drawingml/2006/main">
+              <a:graphicData uri="http://schemas.openxmlformats.org/drawingml/2006/picture">
+                <pic:pic xmlns:pic="http://schemas.openxmlformats.org/drawingml/2006/picture">
+                  <pic:nvPicPr>
+                    <pic:cNvPr id="1" name=""/>
+                    <pic:cNvPicPr/>
+                  </pic:nvPicPr>
+                  <pic:blipFill>
+                    <a:blip r:embed="rId23"/>
+                    <a:stretch>
+                      <a:fillRect/>
+                    </a:stretch>
+                  </pic:blipFill>
+                  <pic:spPr>
+                    <a:xfrm>
+                      <a:off x="0" y="0"/>
+                      <a:ext cx="5943600" cy="3341370"/>
+                    </a:xfrm>
+                    <a:prstGeom prst="rect">
+                      <a:avLst/>
+                    </a:prstGeom>
+                  </pic:spPr>
+                </pic:pic>
+              </a:graphicData>
+            </a:graphic>
+          </wp:inline>
+        </w:drawing>
+      </w:r>
+    </w:p>
+    <w:p>
+      <w:pPr>
+        <w:rPr>
+          <w:rFonts w:ascii="Times New Roman" w:hAnsi="Times New Roman"/>
+          <w:sz w:val="28"/>
+        </w:rPr>
+      </w:pPr>
+    </w:p>
+    <w:p>
+      <w:pPr>
+        <w:rPr>
+          <w:rFonts w:ascii="Times New Roman" w:hAnsi="Times New Roman"/>
+          <w:sz w:val="28"/>
+        </w:rPr>
+      </w:pPr>
+      <w:r>
+        <w:rPr>
+          <w:rFonts w:ascii="Times New Roman" w:hAnsi="Times New Roman"/>
+          <w:sz w:val="28"/>
+        </w:rPr>
+        <w:t xml:space="preserve">Note: If you find yourself stuck in the list view, SHIFT + G to jump the end of the list then </w:t>
+      </w:r>
+      <w:r>
+        <w:rPr>
+          <w:rFonts w:ascii="Times New Roman" w:hAnsi="Times New Roman"/>
+          <w:b/>
+          <w:sz w:val="28"/>
+        </w:rPr>
+        <w:t>q</w:t>
+      </w:r>
+      <w:r>
+        <w:rPr>
+          <w:rFonts w:ascii="Times New Roman" w:hAnsi="Times New Roman"/>
+          <w:sz w:val="28"/>
+        </w:rPr>
+        <w:t xml:space="preserve"> to exit the view. </w:t>
+      </w:r>
+    </w:p>
+    <w:p>
+      <w:pPr>
+        <w:rPr>
+          <w:rFonts w:ascii="Times New Roman" w:hAnsi="Times New Roman"/>
+          <w:b/>
+          <w:sz w:val="28"/>
+        </w:rPr>
+      </w:pPr>
+      <w:r>
+        <w:rPr>
+          <w:rFonts w:ascii="Times New Roman" w:hAnsi="Times New Roman"/>
+          <w:b/>
+          <w:sz w:val="28"/>
+        </w:rPr>
+        <w:t xml:space="preserve">Working with </w:t>
+      </w:r>
+      <w:proofErr w:type="spellStart"/>
+      <w:r>
+        <w:rPr>
+          <w:rFonts w:ascii="Times New Roman" w:hAnsi="Times New Roman"/>
+          <w:b/>
+          <w:sz w:val="28"/>
+        </w:rPr>
+        <w:t>Git</w:t>
+      </w:r>
+      <w:proofErr w:type="spellEnd"/>
+      <w:r>
+        <w:rPr>
+          <w:rFonts w:ascii="Times New Roman" w:hAnsi="Times New Roman"/>
+          <w:b/>
+          <w:sz w:val="28"/>
+        </w:rPr>
+        <w:t xml:space="preserve"> Branches </w:t>
+      </w:r>
+    </w:p>
+    <w:p>
+      <w:pPr>
+        <w:rPr>
+          <w:rFonts w:ascii="Times New Roman" w:hAnsi="Times New Roman"/>
+          <w:sz w:val="28"/>
+        </w:rPr>
+      </w:pPr>
+      <w:r>
+        <w:rPr>
+          <w:rFonts w:ascii="Times New Roman" w:hAnsi="Times New Roman"/>
+          <w:sz w:val="28"/>
+        </w:rPr>
+        <w:t xml:space="preserve">In </w:t>
+      </w:r>
+      <w:proofErr w:type="spellStart"/>
+      <w:r>
+        <w:rPr>
+          <w:rFonts w:ascii="Times New Roman" w:hAnsi="Times New Roman"/>
+          <w:sz w:val="28"/>
+        </w:rPr>
+        <w:t>Git</w:t>
+      </w:r>
+      <w:proofErr w:type="spellEnd"/>
+      <w:r>
+        <w:rPr>
+          <w:rFonts w:ascii="Times New Roman" w:hAnsi="Times New Roman"/>
+          <w:sz w:val="28"/>
+        </w:rPr>
+        <w:t xml:space="preserve">, a </w:t>
+      </w:r>
+      <w:r>
+        <w:rPr>
+          <w:rFonts w:ascii="Times New Roman" w:hAnsi="Times New Roman"/>
+          <w:i/>
+          <w:sz w:val="28"/>
+        </w:rPr>
+        <w:t xml:space="preserve">branch </w:t>
+      </w:r>
+      <w:r>
+        <w:rPr>
+          <w:rFonts w:ascii="Times New Roman" w:hAnsi="Times New Roman"/>
+          <w:sz w:val="28"/>
+        </w:rPr>
+        <w:t xml:space="preserve">is a new/separate version of the main repository. </w:t>
+      </w:r>
+    </w:p>
+    <w:p>
+      <w:pPr>
+        <w:rPr>
+          <w:rFonts w:ascii="Times New Roman" w:hAnsi="Times New Roman"/>
+          <w:sz w:val="28"/>
+        </w:rPr>
+      </w:pPr>
+      <w:r>
+        <w:rPr>
+          <w:rFonts w:ascii="Times New Roman" w:hAnsi="Times New Roman"/>
+          <w:sz w:val="28"/>
+        </w:rPr>
+        <w:t xml:space="preserve">Let’s say you have a large project, and you need to update the design on it. </w:t>
+      </w:r>
+    </w:p>
+    <w:p>
+      <w:pPr>
+        <w:rPr>
+          <w:rFonts w:ascii="Times New Roman" w:hAnsi="Times New Roman"/>
+          <w:sz w:val="28"/>
+        </w:rPr>
+      </w:pPr>
+      <w:r>
+        <w:rPr>
+          <w:rFonts w:ascii="Times New Roman" w:hAnsi="Times New Roman"/>
+          <w:sz w:val="28"/>
+        </w:rPr>
+        <w:t xml:space="preserve">How would that work without and with </w:t>
+      </w:r>
+      <w:proofErr w:type="spellStart"/>
+      <w:proofErr w:type="gramStart"/>
+      <w:r>
+        <w:rPr>
+          <w:rFonts w:ascii="Times New Roman" w:hAnsi="Times New Roman"/>
+          <w:sz w:val="28"/>
+        </w:rPr>
+        <w:t>Git</w:t>
+      </w:r>
+      <w:proofErr w:type="spellEnd"/>
+      <w:r>
+        <w:rPr>
+          <w:rFonts w:ascii="Times New Roman" w:hAnsi="Times New Roman"/>
+          <w:sz w:val="28"/>
+        </w:rPr>
+        <w:t>:</w:t>
+      </w:r>
+      <w:proofErr w:type="gramEnd"/>
+      <w:r>
+        <w:rPr>
+          <w:rFonts w:ascii="Times New Roman" w:hAnsi="Times New Roman"/>
+          <w:sz w:val="28"/>
+        </w:rPr>
+        <w:t xml:space="preserve"> </w:t>
+      </w:r>
+    </w:p>
+    <w:p>
+      <w:pPr>
+        <w:pStyle w:val="ListParagraph"/>
+        <w:numPr>
+          <w:ilvl w:val="0"/>
+          <w:numId w:val="5"/>
+        </w:numPr>
+        <w:rPr>
+          <w:rFonts w:ascii="Times New Roman" w:hAnsi="Times New Roman"/>
+          <w:sz w:val="28"/>
+        </w:rPr>
+      </w:pPr>
+      <w:r>
+        <w:rPr>
+          <w:rFonts w:ascii="Times New Roman" w:hAnsi="Times New Roman"/>
+          <w:sz w:val="28"/>
+        </w:rPr>
+        <w:t xml:space="preserve">Make copies of all the relevant files to avoid impacting the live version. </w:t>
+      </w:r>
+    </w:p>
+    <w:p>
+      <w:pPr>
+        <w:pStyle w:val="ListParagraph"/>
+        <w:numPr>
+          <w:ilvl w:val="0"/>
+          <w:numId w:val="5"/>
+        </w:numPr>
+        <w:rPr>
+          <w:rFonts w:ascii="Times New Roman" w:hAnsi="Times New Roman"/>
+          <w:sz w:val="28"/>
+        </w:rPr>
+      </w:pPr>
+      <w:r>
+        <w:rPr>
+          <w:rFonts w:ascii="Times New Roman" w:hAnsi="Times New Roman"/>
+          <w:sz w:val="28"/>
+        </w:rPr>
+        <w:t xml:space="preserve">Start working with the design and find that code depend on code in other </w:t>
+      </w:r>
+      <w:proofErr w:type="gramStart"/>
+      <w:r>
+        <w:rPr>
+          <w:rFonts w:ascii="Times New Roman" w:hAnsi="Times New Roman"/>
+          <w:sz w:val="28"/>
+        </w:rPr>
+        <w:t>files, that</w:t>
+      </w:r>
+      <w:proofErr w:type="gramEnd"/>
+      <w:r>
+        <w:rPr>
+          <w:rFonts w:ascii="Times New Roman" w:hAnsi="Times New Roman"/>
+          <w:sz w:val="28"/>
+        </w:rPr>
+        <w:t xml:space="preserve"> also need to be changed!</w:t>
+      </w:r>
+    </w:p>
+    <w:p>
+      <w:pPr>
+        <w:pStyle w:val="ListParagraph"/>
+        <w:numPr>
+          <w:ilvl w:val="0"/>
+          <w:numId w:val="5"/>
+        </w:numPr>
+        <w:rPr>
+          <w:rFonts w:ascii="Times New Roman" w:hAnsi="Times New Roman"/>
+          <w:sz w:val="28"/>
+        </w:rPr>
+      </w:pPr>
+      <w:r>
+        <w:rPr>
+          <w:rFonts w:ascii="Times New Roman" w:hAnsi="Times New Roman"/>
+          <w:sz w:val="28"/>
+        </w:rPr>
+        <w:t xml:space="preserve">Make copies of the </w:t>
+      </w:r>
+      <w:proofErr w:type="spellStart"/>
+      <w:r>
+        <w:rPr>
+          <w:rFonts w:ascii="Times New Roman" w:hAnsi="Times New Roman"/>
+          <w:sz w:val="28"/>
+        </w:rPr>
+        <w:t>dependant</w:t>
+      </w:r>
+      <w:proofErr w:type="spellEnd"/>
+      <w:r>
+        <w:rPr>
+          <w:rFonts w:ascii="Times New Roman" w:hAnsi="Times New Roman"/>
+          <w:sz w:val="28"/>
+        </w:rPr>
+        <w:t xml:space="preserve"> files as well. Making sure that every file dependency references the correct file name. </w:t>
+      </w:r>
+    </w:p>
+    <w:p>
+      <w:pPr>
+        <w:pStyle w:val="ListParagraph"/>
+        <w:numPr>
+          <w:ilvl w:val="0"/>
+          <w:numId w:val="5"/>
+        </w:numPr>
+        <w:rPr>
+          <w:rFonts w:ascii="Times New Roman" w:hAnsi="Times New Roman"/>
+          <w:sz w:val="28"/>
+        </w:rPr>
+      </w:pPr>
+      <w:r>
+        <w:rPr>
+          <w:rFonts w:ascii="Times New Roman" w:hAnsi="Times New Roman"/>
+          <w:sz w:val="28"/>
+        </w:rPr>
+        <w:t>EMERGENCY! There is an unrelated error somewhere else in the project that needs to be fixed ASAP!</w:t>
+      </w:r>
+    </w:p>
+    <w:p>
+      <w:pPr>
+        <w:pStyle w:val="ListParagraph"/>
+        <w:numPr>
+          <w:ilvl w:val="0"/>
+          <w:numId w:val="5"/>
+        </w:numPr>
+        <w:rPr>
+          <w:rFonts w:ascii="Times New Roman" w:hAnsi="Times New Roman"/>
+          <w:sz w:val="28"/>
+        </w:rPr>
+      </w:pPr>
+      <w:r>
+        <w:rPr>
+          <w:rFonts w:ascii="Times New Roman" w:hAnsi="Times New Roman"/>
+          <w:sz w:val="28"/>
+        </w:rPr>
+        <w:t>Save all your files, making a note of the names of the copies you were working on.</w:t>
+      </w:r>
+    </w:p>
+    <w:p>
+      <w:pPr>
+        <w:pStyle w:val="ListParagraph"/>
+        <w:numPr>
+          <w:ilvl w:val="0"/>
+          <w:numId w:val="5"/>
+        </w:numPr>
+        <w:rPr>
+          <w:rFonts w:ascii="Times New Roman" w:hAnsi="Times New Roman"/>
+          <w:sz w:val="28"/>
+        </w:rPr>
+      </w:pPr>
+      <w:r>
+        <w:rPr>
+          <w:rFonts w:ascii="Times New Roman" w:hAnsi="Times New Roman"/>
+          <w:sz w:val="28"/>
+        </w:rPr>
+        <w:t xml:space="preserve">Work on the unrelated error and update the code to fix it. </w:t>
+      </w:r>
+    </w:p>
+    <w:p>
+      <w:pPr>
+        <w:pStyle w:val="ListParagraph"/>
+        <w:numPr>
+          <w:ilvl w:val="0"/>
+          <w:numId w:val="5"/>
+        </w:numPr>
+        <w:rPr>
+          <w:rFonts w:ascii="Times New Roman" w:hAnsi="Times New Roman"/>
+          <w:sz w:val="28"/>
+        </w:rPr>
+      </w:pPr>
+      <w:r>
+        <w:rPr>
+          <w:rFonts w:ascii="Times New Roman" w:hAnsi="Times New Roman"/>
+          <w:sz w:val="28"/>
+        </w:rPr>
+        <w:t>Go back to the design, and finish the work there</w:t>
+      </w:r>
+    </w:p>
+    <w:p>
+      <w:pPr>
+        <w:pStyle w:val="ListParagraph"/>
+        <w:numPr>
+          <w:ilvl w:val="0"/>
+          <w:numId w:val="5"/>
+        </w:numPr>
+        <w:rPr>
+          <w:rFonts w:ascii="Times New Roman" w:hAnsi="Times New Roman"/>
+          <w:sz w:val="28"/>
+        </w:rPr>
+      </w:pPr>
+      <w:r>
+        <w:rPr>
+          <w:rFonts w:ascii="Times New Roman" w:hAnsi="Times New Roman"/>
+          <w:sz w:val="28"/>
+        </w:rPr>
+        <w:lastRenderedPageBreak/>
+        <w:t xml:space="preserve">Copy the code or rename the files, so the updated design is on the live version. </w:t>
+      </w:r>
+    </w:p>
+    <w:p>
+      <w:pPr>
+        <w:rPr>
+          <w:rFonts w:ascii="Times New Roman" w:hAnsi="Times New Roman"/>
+          <w:sz w:val="28"/>
+        </w:rPr>
+      </w:pPr>
+    </w:p>
+    <w:p>
+      <w:pPr>
+        <w:rPr>
+          <w:rFonts w:ascii="Times New Roman" w:hAnsi="Times New Roman"/>
+          <w:sz w:val="28"/>
+        </w:rPr>
+      </w:pPr>
+      <w:r>
+        <w:rPr>
+          <w:rFonts w:ascii="Times New Roman" w:hAnsi="Times New Roman"/>
+          <w:sz w:val="28"/>
+        </w:rPr>
+        <w:t xml:space="preserve">With </w:t>
+      </w:r>
+      <w:proofErr w:type="spellStart"/>
+      <w:r>
+        <w:rPr>
+          <w:rFonts w:ascii="Times New Roman" w:hAnsi="Times New Roman"/>
+          <w:sz w:val="28"/>
+        </w:rPr>
+        <w:t>Git</w:t>
+      </w:r>
+      <w:proofErr w:type="spellEnd"/>
+      <w:r>
+        <w:rPr>
+          <w:rFonts w:ascii="Times New Roman" w:hAnsi="Times New Roman"/>
+          <w:sz w:val="28"/>
+        </w:rPr>
+        <w:t xml:space="preserve">: </w:t>
+      </w:r>
+    </w:p>
+    <w:p>
+      <w:pPr>
+        <w:pStyle w:val="ListParagraph"/>
+        <w:numPr>
+          <w:ilvl w:val="0"/>
+          <w:numId w:val="6"/>
+        </w:numPr>
+        <w:rPr>
+          <w:rFonts w:ascii="Times New Roman" w:hAnsi="Times New Roman"/>
+          <w:sz w:val="28"/>
+        </w:rPr>
+      </w:pPr>
+      <w:r>
+        <w:rPr>
+          <w:rFonts w:ascii="Times New Roman" w:hAnsi="Times New Roman"/>
+          <w:sz w:val="28"/>
+        </w:rPr>
+        <w:t>With a new branch called new-design, edit the code directly without impacting the main branch</w:t>
+      </w:r>
+    </w:p>
+    <w:p>
+      <w:pPr>
+        <w:pStyle w:val="ListParagraph"/>
+        <w:numPr>
+          <w:ilvl w:val="0"/>
+          <w:numId w:val="6"/>
+        </w:numPr>
+        <w:rPr>
+          <w:rFonts w:ascii="Times New Roman" w:hAnsi="Times New Roman"/>
+          <w:sz w:val="28"/>
+        </w:rPr>
+      </w:pPr>
+      <w:r>
+        <w:rPr>
+          <w:rFonts w:ascii="Times New Roman" w:hAnsi="Times New Roman"/>
+          <w:sz w:val="28"/>
+        </w:rPr>
+        <w:t>EMERVENCY! There is an unrelated error somewhere else in the project that needs to be fixed ASAP!</w:t>
+      </w:r>
+    </w:p>
+    <w:p>
+      <w:pPr>
+        <w:pStyle w:val="ListParagraph"/>
+        <w:numPr>
+          <w:ilvl w:val="0"/>
+          <w:numId w:val="6"/>
+        </w:numPr>
+        <w:rPr>
+          <w:rFonts w:ascii="Times New Roman" w:hAnsi="Times New Roman"/>
+          <w:sz w:val="28"/>
+        </w:rPr>
+      </w:pPr>
+      <w:r>
+        <w:rPr>
+          <w:rFonts w:ascii="Times New Roman" w:hAnsi="Times New Roman"/>
+          <w:sz w:val="28"/>
+        </w:rPr>
+        <w:t xml:space="preserve">Create a new branch from the main project called small-error-fix main branch </w:t>
+      </w:r>
+    </w:p>
+    <w:p>
+      <w:pPr>
+        <w:pStyle w:val="ListParagraph"/>
+        <w:numPr>
+          <w:ilvl w:val="0"/>
+          <w:numId w:val="6"/>
+        </w:numPr>
+        <w:rPr>
+          <w:rFonts w:ascii="Times New Roman" w:hAnsi="Times New Roman"/>
+          <w:sz w:val="28"/>
+        </w:rPr>
+      </w:pPr>
+      <w:r>
+        <w:rPr>
+          <w:rFonts w:ascii="Times New Roman" w:hAnsi="Times New Roman"/>
+          <w:sz w:val="28"/>
+        </w:rPr>
+        <w:t xml:space="preserve">You go back to the new-design branch, and finish the work there. </w:t>
+      </w:r>
+    </w:p>
+    <w:p>
+      <w:pPr>
+        <w:pStyle w:val="ListParagraph"/>
+        <w:numPr>
+          <w:ilvl w:val="0"/>
+          <w:numId w:val="6"/>
+        </w:numPr>
+        <w:rPr>
+          <w:rFonts w:ascii="Times New Roman" w:hAnsi="Times New Roman"/>
+          <w:sz w:val="28"/>
+        </w:rPr>
+      </w:pPr>
+      <w:r>
+        <w:rPr>
+          <w:rFonts w:ascii="Times New Roman" w:hAnsi="Times New Roman"/>
+          <w:sz w:val="28"/>
+        </w:rPr>
+        <w:t>Merge the new-design branch with main (getting alerted to the small error fix that you were missing)</w:t>
+      </w:r>
+    </w:p>
+    <w:p>
+      <w:pPr>
+        <w:rPr>
+          <w:rFonts w:ascii="Times New Roman" w:hAnsi="Times New Roman"/>
+          <w:sz w:val="28"/>
+        </w:rPr>
+      </w:pPr>
+      <w:r>
+        <w:rPr>
+          <w:rFonts w:ascii="Times New Roman" w:hAnsi="Times New Roman"/>
+          <w:sz w:val="28"/>
+        </w:rPr>
+        <w:t xml:space="preserve">Branches allow you to work on different parts of a project without impacting the main branch. </w:t>
+      </w:r>
+    </w:p>
+    <w:p>
+      <w:pPr>
+        <w:rPr>
+          <w:rFonts w:ascii="Times New Roman" w:hAnsi="Times New Roman"/>
+          <w:sz w:val="28"/>
+        </w:rPr>
+      </w:pPr>
+      <w:r>
+        <w:rPr>
+          <w:rFonts w:ascii="Times New Roman" w:hAnsi="Times New Roman"/>
+          <w:sz w:val="28"/>
+        </w:rPr>
+        <w:t xml:space="preserve">When the work is complete, a branch can be merged with the main project. </w:t>
+      </w:r>
+    </w:p>
+    <w:p>
+      <w:pPr>
+        <w:rPr>
+          <w:rFonts w:ascii="Times New Roman" w:hAnsi="Times New Roman"/>
+          <w:sz w:val="28"/>
+        </w:rPr>
+      </w:pPr>
+      <w:r>
+        <w:rPr>
+          <w:rFonts w:ascii="Times New Roman" w:hAnsi="Times New Roman"/>
+          <w:sz w:val="28"/>
+        </w:rPr>
+        <w:t xml:space="preserve">You can even switch between branches and work on different projects without them interfering with each other. </w:t>
+      </w:r>
+    </w:p>
+    <w:p>
+      <w:pPr>
+        <w:rPr>
+          <w:rFonts w:ascii="Times New Roman" w:hAnsi="Times New Roman"/>
+          <w:sz w:val="28"/>
+        </w:rPr>
+      </w:pPr>
+      <w:r>
+        <w:rPr>
+          <w:rFonts w:ascii="Times New Roman" w:hAnsi="Times New Roman"/>
+          <w:sz w:val="28"/>
+        </w:rPr>
+        <w:t xml:space="preserve">Branching in </w:t>
+      </w:r>
+      <w:proofErr w:type="spellStart"/>
+      <w:r>
+        <w:rPr>
+          <w:rFonts w:ascii="Times New Roman" w:hAnsi="Times New Roman"/>
+          <w:sz w:val="28"/>
+        </w:rPr>
+        <w:t>Git</w:t>
+      </w:r>
+      <w:proofErr w:type="spellEnd"/>
+      <w:r>
+        <w:rPr>
+          <w:rFonts w:ascii="Times New Roman" w:hAnsi="Times New Roman"/>
+          <w:sz w:val="28"/>
+        </w:rPr>
+        <w:t xml:space="preserve"> is very lightweight and fast!</w:t>
+      </w:r>
+    </w:p>
+    <w:p>
+      <w:pPr>
+        <w:rPr>
+          <w:rFonts w:ascii="Times New Roman" w:hAnsi="Times New Roman"/>
+          <w:sz w:val="28"/>
+        </w:rPr>
+      </w:pPr>
+    </w:p>
+    <w:p>
+      <w:pPr>
+        <w:rPr>
+          <w:rFonts w:ascii="Times New Roman" w:hAnsi="Times New Roman"/>
+          <w:b/>
+          <w:sz w:val="28"/>
+        </w:rPr>
+      </w:pPr>
+      <w:r>
+        <w:rPr>
+          <w:rFonts w:ascii="Times New Roman" w:hAnsi="Times New Roman"/>
+          <w:b/>
+          <w:sz w:val="28"/>
+        </w:rPr>
+        <w:t xml:space="preserve">New </w:t>
+      </w:r>
+      <w:proofErr w:type="spellStart"/>
+      <w:r>
+        <w:rPr>
+          <w:rFonts w:ascii="Times New Roman" w:hAnsi="Times New Roman"/>
+          <w:b/>
+          <w:sz w:val="28"/>
+        </w:rPr>
+        <w:t>Git</w:t>
+      </w:r>
+      <w:proofErr w:type="spellEnd"/>
+      <w:r>
+        <w:rPr>
+          <w:rFonts w:ascii="Times New Roman" w:hAnsi="Times New Roman"/>
+          <w:b/>
+          <w:sz w:val="28"/>
+        </w:rPr>
+        <w:t xml:space="preserve"> Branch </w:t>
+      </w:r>
+    </w:p>
+    <w:p>
+      <w:pPr>
+        <w:rPr>
+          <w:rFonts w:ascii="Times New Roman" w:hAnsi="Times New Roman"/>
+          <w:sz w:val="28"/>
+        </w:rPr>
+      </w:pPr>
+      <w:r>
+        <w:rPr>
+          <w:rFonts w:ascii="Times New Roman" w:hAnsi="Times New Roman"/>
+          <w:sz w:val="28"/>
+        </w:rPr>
+        <w:t xml:space="preserve">Let add some new features to our index.html page. </w:t>
+      </w:r>
+    </w:p>
+    <w:p>
+      <w:pPr>
+        <w:rPr>
+          <w:rFonts w:ascii="Times New Roman" w:hAnsi="Times New Roman"/>
+          <w:sz w:val="28"/>
+        </w:rPr>
+      </w:pPr>
+      <w:r>
+        <w:rPr>
+          <w:rFonts w:ascii="Times New Roman" w:hAnsi="Times New Roman"/>
+          <w:sz w:val="28"/>
+        </w:rPr>
+        <w:t xml:space="preserve">We are working in our local repository, and we do not want to disturb or possible wreck the main project. </w:t>
+      </w:r>
+    </w:p>
+    <w:p>
+      <w:pPr>
+        <w:rPr>
+          <w:rFonts w:ascii="Times New Roman" w:hAnsi="Times New Roman"/>
+          <w:i/>
+          <w:sz w:val="28"/>
+        </w:rPr>
+      </w:pPr>
+      <w:r>
+        <w:rPr>
+          <w:rFonts w:ascii="Times New Roman" w:hAnsi="Times New Roman"/>
+          <w:sz w:val="28"/>
+        </w:rPr>
+        <w:t xml:space="preserve">So we create a new </w:t>
+      </w:r>
+      <w:r>
+        <w:rPr>
+          <w:rFonts w:ascii="Times New Roman" w:hAnsi="Times New Roman"/>
+          <w:i/>
+          <w:sz w:val="28"/>
+        </w:rPr>
+        <w:t xml:space="preserve">branch: </w:t>
+      </w:r>
+    </w:p>
+    <w:p>
+      <w:pPr>
+        <w:rPr>
+          <w:rFonts w:ascii="Times New Roman" w:hAnsi="Times New Roman"/>
+          <w:sz w:val="28"/>
+        </w:rPr>
+      </w:pPr>
+      <w:r>
+        <w:rPr>
+          <w:noProof/>
+        </w:rPr>
+        <w:lastRenderedPageBreak/>
+        <w:drawing>
+          <wp:inline distT="0" distB="0" distL="0" distR="0" wp14:anchorId="34011F10" wp14:editId="1001CA88">
+            <wp:extent cx="5943600" cy="1638300"/>
+            <wp:effectExtent l="0" t="0" r="0" b="0"/>
+            <wp:docPr id="19" name="Picture 19"/>
+            <wp:cNvGraphicFramePr>
+              <a:graphicFrameLocks xmlns:a="http://schemas.openxmlformats.org/drawingml/2006/main" noChangeAspect="1"/>
+            </wp:cNvGraphicFramePr>
+            <a:graphic xmlns:a="http://schemas.openxmlformats.org/drawingml/2006/main">
+              <a:graphicData uri="http://schemas.openxmlformats.org/drawingml/2006/picture">
+                <pic:pic xmlns:pic="http://schemas.openxmlformats.org/drawingml/2006/picture">
+                  <pic:nvPicPr>
+                    <pic:cNvPr id="1" name=""/>
+                    <pic:cNvPicPr/>
+                  </pic:nvPicPr>
+                  <pic:blipFill>
+                    <a:blip r:embed="rId24"/>
+                    <a:stretch>
+                      <a:fillRect/>
+                    </a:stretch>
+                  </pic:blipFill>
+                  <pic:spPr>
+                    <a:xfrm>
+                      <a:off x="0" y="0"/>
+                      <a:ext cx="5943600" cy="1638300"/>
+                    </a:xfrm>
+                    <a:prstGeom prst="rect">
+                      <a:avLst/>
+                    </a:prstGeom>
+                  </pic:spPr>
+                </pic:pic>
+              </a:graphicData>
+            </a:graphic>
+          </wp:inline>
+        </w:drawing>
+      </w:r>
+    </w:p>
+    <w:p>
+      <w:pPr>
+        <w:rPr>
+          <w:rFonts w:ascii="Times New Roman" w:hAnsi="Times New Roman"/>
+          <w:i/>
+          <w:sz w:val="28"/>
+        </w:rPr>
+      </w:pPr>
+      <w:r>
+        <w:rPr>
+          <w:rFonts w:ascii="Times New Roman" w:hAnsi="Times New Roman"/>
+          <w:sz w:val="28"/>
+        </w:rPr>
+        <w:t xml:space="preserve">We can see the new branch with the name “hello-world-images”, but the * beside </w:t>
+      </w:r>
+      <w:r>
+        <w:rPr>
+          <w:rFonts w:ascii="Times New Roman" w:hAnsi="Times New Roman"/>
+          <w:i/>
+          <w:sz w:val="28"/>
+        </w:rPr>
+        <w:t xml:space="preserve">master </w:t>
+      </w:r>
+      <w:r>
+        <w:rPr>
+          <w:rFonts w:ascii="Times New Roman" w:hAnsi="Times New Roman"/>
+          <w:sz w:val="28"/>
+        </w:rPr>
+        <w:t xml:space="preserve">specifies that we are currently on that </w:t>
+      </w:r>
+      <w:r>
+        <w:rPr>
+          <w:rFonts w:ascii="Times New Roman" w:hAnsi="Times New Roman"/>
+          <w:i/>
+          <w:sz w:val="28"/>
+        </w:rPr>
+        <w:t xml:space="preserve">branch. </w:t>
+      </w:r>
+    </w:p>
+    <w:p>
+      <w:pPr>
+        <w:rPr>
+          <w:rFonts w:ascii="Times New Roman" w:hAnsi="Times New Roman"/>
+          <w:sz w:val="28"/>
+        </w:rPr>
+      </w:pPr>
+      <w:r>
+        <w:rPr>
+          <w:rFonts w:ascii="Times New Roman" w:hAnsi="Times New Roman"/>
+          <w:sz w:val="28"/>
+        </w:rPr>
+        <w:t xml:space="preserve">Checkout is the command used to check out a branch. Moving us </w:t>
+      </w:r>
+      <w:r>
+        <w:rPr>
+          <w:rFonts w:ascii="Times New Roman" w:hAnsi="Times New Roman"/>
+          <w:i/>
+          <w:sz w:val="28"/>
+        </w:rPr>
+        <w:t xml:space="preserve">from </w:t>
+      </w:r>
+      <w:r>
+        <w:rPr>
+          <w:rFonts w:ascii="Times New Roman" w:hAnsi="Times New Roman"/>
+          <w:sz w:val="28"/>
+        </w:rPr>
+        <w:t xml:space="preserve">the current branch, to the one specified at the end of the command. </w:t>
+      </w:r>
+    </w:p>
+    <w:p>
+      <w:pPr>
+        <w:rPr>
+          <w:rFonts w:ascii="Times New Roman" w:hAnsi="Times New Roman"/>
+          <w:sz w:val="28"/>
+        </w:rPr>
+      </w:pPr>
+      <w:r>
+        <w:rPr>
+          <w:noProof/>
+        </w:rPr>
+        <w:drawing>
+          <wp:inline distT="0" distB="0" distL="0" distR="0" wp14:anchorId="335D2C3A" wp14:editId="0654F331">
+            <wp:extent cx="5943600" cy="1962785"/>
+            <wp:effectExtent l="0" t="0" r="0" b="0"/>
+            <wp:docPr id="20" name="Picture 20"/>
+            <wp:cNvGraphicFramePr>
+              <a:graphicFrameLocks xmlns:a="http://schemas.openxmlformats.org/drawingml/2006/main" noChangeAspect="1"/>
+            </wp:cNvGraphicFramePr>
+            <a:graphic xmlns:a="http://schemas.openxmlformats.org/drawingml/2006/main">
+              <a:graphicData uri="http://schemas.openxmlformats.org/drawingml/2006/picture">
+                <pic:pic xmlns:pic="http://schemas.openxmlformats.org/drawingml/2006/picture">
+                  <pic:nvPicPr>
+                    <pic:cNvPr id="1" name=""/>
+                    <pic:cNvPicPr/>
+                  </pic:nvPicPr>
+                  <pic:blipFill>
+                    <a:blip r:embed="rId25"/>
+                    <a:stretch>
+                      <a:fillRect/>
+                    </a:stretch>
+                  </pic:blipFill>
+                  <pic:spPr>
+                    <a:xfrm>
+                      <a:off x="0" y="0"/>
+                      <a:ext cx="5943600" cy="1962785"/>
+                    </a:xfrm>
+                    <a:prstGeom prst="rect">
+                      <a:avLst/>
+                    </a:prstGeom>
+                  </pic:spPr>
+                </pic:pic>
+              </a:graphicData>
+            </a:graphic>
+          </wp:inline>
+        </w:drawing>
+      </w:r>
+    </w:p>
+    <w:p>
+      <w:pPr>
+        <w:rPr>
+          <w:rFonts w:ascii="Times New Roman" w:hAnsi="Times New Roman"/>
+          <w:i/>
+          <w:sz w:val="28"/>
+        </w:rPr>
+      </w:pPr>
+      <w:r>
+        <w:rPr>
+          <w:rFonts w:ascii="Times New Roman" w:hAnsi="Times New Roman"/>
+          <w:sz w:val="28"/>
+        </w:rPr>
+        <w:t xml:space="preserve">Now we have moved our current workspace from the master branch, to the new </w:t>
+      </w:r>
+      <w:r>
+        <w:rPr>
+          <w:rFonts w:ascii="Times New Roman" w:hAnsi="Times New Roman"/>
+          <w:i/>
+          <w:sz w:val="28"/>
+        </w:rPr>
+        <w:t>branch</w:t>
+      </w:r>
+    </w:p>
+    <w:p>
+      <w:pPr>
+        <w:rPr>
+          <w:rFonts w:ascii="Times New Roman" w:hAnsi="Times New Roman"/>
+          <w:sz w:val="28"/>
+        </w:rPr>
+      </w:pPr>
+      <w:r>
+        <w:rPr>
+          <w:rFonts w:ascii="Times New Roman" w:hAnsi="Times New Roman"/>
+          <w:sz w:val="28"/>
+        </w:rPr>
+        <w:t xml:space="preserve">Now check the status of the current branch: </w:t>
+      </w:r>
+    </w:p>
+    <w:p>
+      <w:pPr>
+        <w:rPr>
+          <w:rFonts w:ascii="Times New Roman" w:hAnsi="Times New Roman" w:hint="eastAsia"/>
+          <w:sz w:val="28"/>
+        </w:rPr>
+      </w:pPr>
+      <w:r>
+        <w:rPr>
+          <w:noProof/>
+        </w:rPr>
+        <w:lastRenderedPageBreak/>
+        <w:drawing>
+          <wp:inline distT="0" distB="0" distL="0" distR="0" wp14:anchorId="70A4C306" wp14:editId="61F9BC3C">
+            <wp:extent cx="5943600" cy="4178300"/>
+            <wp:effectExtent l="0" t="0" r="0" b="0"/>
+            <wp:docPr id="21" name="Picture 21"/>
+            <wp:cNvGraphicFramePr>
+              <a:graphicFrameLocks xmlns:a="http://schemas.openxmlformats.org/drawingml/2006/main" noChangeAspect="1"/>
+            </wp:cNvGraphicFramePr>
+            <a:graphic xmlns:a="http://schemas.openxmlformats.org/drawingml/2006/main">
+              <a:graphicData uri="http://schemas.openxmlformats.org/drawingml/2006/picture">
+                <pic:pic xmlns:pic="http://schemas.openxmlformats.org/drawingml/2006/picture">
+                  <pic:nvPicPr>
+                    <pic:cNvPr id="1" name=""/>
+                    <pic:cNvPicPr/>
+                  </pic:nvPicPr>
+                  <pic:blipFill>
+                    <a:blip r:embed="rId26"/>
+                    <a:stretch>
+                      <a:fillRect/>
+                    </a:stretch>
+                  </pic:blipFill>
+                  <pic:spPr>
+                    <a:xfrm>
+                      <a:off x="0" y="0"/>
+                      <a:ext cx="5943600" cy="4178300"/>
+                    </a:xfrm>
+                    <a:prstGeom prst="rect">
+                      <a:avLst/>
+                    </a:prstGeom>
+                  </pic:spPr>
+                </pic:pic>
+              </a:graphicData>
+            </a:graphic>
+          </wp:inline>
+        </w:drawing>
+      </w:r>
       <w:bookmarkStart w:id="0" w:name="_GoBack"/>
       <w:bookmarkEnd w:id="0"/>
     </w:p>
@@ -2937,9 +4591,9 @@
 <file path=word/numbering.xml><?xml version="1.0" encoding="utf-8"?>
 <w:numbering xmlns:wpc="http://schemas.microsoft.com/office/word/2010/wordprocessingCanvas" xmlns:mc="http://schemas.openxmlformats.org/markup-compatibility/2006" xmlns:o="urn:schemas-microsoft-com:office:office" xmlns:r="http://schemas.openxmlformats.org/officeDocument/2006/relationships" xmlns:m="http://schemas.openxmlformats.org/officeDocument/2006/math" xmlns:v="urn:schemas-microsoft-com:vml" xmlns:wp14="http://schemas.microsoft.com/office/word/2010/wordprocessingDrawing" xmlns:wp="http://schemas.openxmlformats.org/drawingml/2006/wordprocessingDrawing" xmlns:w10="urn:schemas-microsoft-com:office:word" xmlns:w="http://schemas.openxmlformats.org/wordprocessingml/2006/main" xmlns:w14="http://schemas.microsoft.com/office/word/2010/wordml" xmlns:w15="http://schemas.microsoft.com/office/word/2012/wordml" xmlns:wpg="http://schemas.microsoft.com/office/word/2010/wordprocessingGroup" xmlns:wpi="http://schemas.microsoft.com/office/word/2010/wordprocessingInk" xmlns:wne="http://schemas.microsoft.com/office/word/2006/wordml" xmlns:wps="http://schemas.microsoft.com/office/word/2010/wordprocessingShape" mc:Ignorable="w14 w15 wp14">
   <w:abstractNum w:abstractNumId="0" w15:restartNumberingAfterBreak="0">
-    <w:nsid w:val="1C8E1814"/>
+    <w:nsid w:val="0F07291F"/>
     <w:multiLevelType w:val="hybridMultilevel"/>
-    <w:tmpl w:val="D0A62DF6"/>
+    <w:tmpl w:val="8146FC74"/>
     <w:lvl w:ilvl="0" w:tplc="555C4422">
       <w:numFmt w:val="bullet"/>
       <w:lvlText w:val="-"/>
@@ -3049,9 +4703,9 @@
     </w:lvl>
   </w:abstractNum>
   <w:abstractNum w:abstractNumId="1" w15:restartNumberingAfterBreak="0">
-    <w:nsid w:val="60E924C0"/>
+    <w:nsid w:val="17E2655A"/>
     <w:multiLevelType w:val="hybridMultilevel"/>
-    <w:tmpl w:val="33523216"/>
+    <w:tmpl w:val="CED8BB24"/>
     <w:lvl w:ilvl="0" w:tplc="04090001">
       <w:start w:val="1"/>
       <w:numFmt w:val="bullet"/>
@@ -3162,6 +4816,231 @@
     </w:lvl>
   </w:abstractNum>
   <w:abstractNum w:abstractNumId="2" w15:restartNumberingAfterBreak="0">
+    <w:nsid w:val="1C8E1814"/>
+    <w:multiLevelType w:val="hybridMultilevel"/>
+    <w:tmpl w:val="D0A62DF6"/>
+    <w:lvl w:ilvl="0" w:tplc="555C4422">
+      <w:numFmt w:val="bullet"/>
+      <w:lvlText w:val="-"/>
+      <w:lvlJc w:val="left"/>
+      <w:pPr>
+        <w:ind w:left="720" w:hanging="360"/>
+      </w:pPr>
+      <w:rPr>
+        <w:rFonts w:ascii="Times New Roman" w:eastAsiaTheme="minorEastAsia" w:hAnsi="Times New Roman" w:cs="Times New Roman" w:hint="default"/>
+      </w:rPr>
+    </w:lvl>
+    <w:lvl w:ilvl="1" w:tplc="04090003" w:tentative="1">
+      <w:start w:val="1"/>
+      <w:numFmt w:val="bullet"/>
+      <w:lvlText w:val="o"/>
+      <w:lvlJc w:val="left"/>
+      <w:pPr>
+        <w:ind w:left="1440" w:hanging="360"/>
+      </w:pPr>
+      <w:rPr>
+        <w:rFonts w:ascii="Courier New" w:hAnsi="Courier New" w:cs="Courier New" w:hint="default"/>
+      </w:rPr>
+    </w:lvl>
+    <w:lvl w:ilvl="2" w:tplc="04090005" w:tentative="1">
+      <w:start w:val="1"/>
+      <w:numFmt w:val="bullet"/>
+      <w:lvlText w:val=""/>
+      <w:lvlJc w:val="left"/>
+      <w:pPr>
+        <w:ind w:left="2160" w:hanging="360"/>
+      </w:pPr>
+      <w:rPr>
+        <w:rFonts w:ascii="Wingdings" w:hAnsi="Wingdings" w:hint="default"/>
+      </w:rPr>
+    </w:lvl>
+    <w:lvl w:ilvl="3" w:tplc="04090001" w:tentative="1">
+      <w:start w:val="1"/>
+      <w:numFmt w:val="bullet"/>
+      <w:lvlText w:val=""/>
+      <w:lvlJc w:val="left"/>
+      <w:pPr>
+        <w:ind w:left="2880" w:hanging="360"/>
+      </w:pPr>
+      <w:rPr>
+        <w:rFonts w:ascii="Symbol" w:hAnsi="Symbol" w:hint="default"/>
+      </w:rPr>
+    </w:lvl>
+    <w:lvl w:ilvl="4" w:tplc="04090003" w:tentative="1">
+      <w:start w:val="1"/>
+      <w:numFmt w:val="bullet"/>
+      <w:lvlText w:val="o"/>
+      <w:lvlJc w:val="left"/>
+      <w:pPr>
+        <w:ind w:left="3600" w:hanging="360"/>
+      </w:pPr>
+      <w:rPr>
+        <w:rFonts w:ascii="Courier New" w:hAnsi="Courier New" w:cs="Courier New" w:hint="default"/>
+      </w:rPr>
+    </w:lvl>
+    <w:lvl w:ilvl="5" w:tplc="04090005" w:tentative="1">
+      <w:start w:val="1"/>
+      <w:numFmt w:val="bullet"/>
+      <w:lvlText w:val=""/>
+      <w:lvlJc w:val="left"/>
+      <w:pPr>
+        <w:ind w:left="4320" w:hanging="360"/>
+      </w:pPr>
+      <w:rPr>
+        <w:rFonts w:ascii="Wingdings" w:hAnsi="Wingdings" w:hint="default"/>
+      </w:rPr>
+    </w:lvl>
+    <w:lvl w:ilvl="6" w:tplc="04090001" w:tentative="1">
+      <w:start w:val="1"/>
+      <w:numFmt w:val="bullet"/>
+      <w:lvlText w:val=""/>
+      <w:lvlJc w:val="left"/>
+      <w:pPr>
+        <w:ind w:left="5040" w:hanging="360"/>
+      </w:pPr>
+      <w:rPr>
+        <w:rFonts w:ascii="Symbol" w:hAnsi="Symbol" w:hint="default"/>
+      </w:rPr>
+    </w:lvl>
+    <w:lvl w:ilvl="7" w:tplc="04090003" w:tentative="1">
+      <w:start w:val="1"/>
+      <w:numFmt w:val="bullet"/>
+      <w:lvlText w:val="o"/>
+      <w:lvlJc w:val="left"/>
+      <w:pPr>
+        <w:ind w:left="5760" w:hanging="360"/>
+      </w:pPr>
+      <w:rPr>
+        <w:rFonts w:ascii="Courier New" w:hAnsi="Courier New" w:cs="Courier New" w:hint="default"/>
+      </w:rPr>
+    </w:lvl>
+    <w:lvl w:ilvl="8" w:tplc="04090005" w:tentative="1">
+      <w:start w:val="1"/>
+      <w:numFmt w:val="bullet"/>
+      <w:lvlText w:val=""/>
+      <w:lvlJc w:val="left"/>
+      <w:pPr>
+        <w:ind w:left="6480" w:hanging="360"/>
+      </w:pPr>
+      <w:rPr>
+        <w:rFonts w:ascii="Wingdings" w:hAnsi="Wingdings" w:hint="default"/>
+      </w:rPr>
+    </w:lvl>
+  </w:abstractNum>
+  <w:abstractNum w:abstractNumId="3" w15:restartNumberingAfterBreak="0">
+    <w:nsid w:val="60E924C0"/>
+    <w:multiLevelType w:val="hybridMultilevel"/>
+    <w:tmpl w:val="33523216"/>
+    <w:lvl w:ilvl="0" w:tplc="04090001">
+      <w:start w:val="1"/>
+      <w:numFmt w:val="bullet"/>
+      <w:lvlText w:val=""/>
+      <w:lvlJc w:val="left"/>
+      <w:pPr>
+        <w:ind w:left="720" w:hanging="360"/>
+      </w:pPr>
+      <w:rPr>
+        <w:rFonts w:ascii="Symbol" w:hAnsi="Symbol" w:hint="default"/>
+      </w:rPr>
+    </w:lvl>
+    <w:lvl w:ilvl="1" w:tplc="04090003" w:tentative="1">
+      <w:start w:val="1"/>
+      <w:numFmt w:val="bullet"/>
+      <w:lvlText w:val="o"/>
+      <w:lvlJc w:val="left"/>
+      <w:pPr>
+        <w:ind w:left="1440" w:hanging="360"/>
+      </w:pPr>
+      <w:rPr>
+        <w:rFonts w:ascii="Courier New" w:hAnsi="Courier New" w:cs="Courier New" w:hint="default"/>
+      </w:rPr>
+    </w:lvl>
+    <w:lvl w:ilvl="2" w:tplc="04090005" w:tentative="1">
+      <w:start w:val="1"/>
+      <w:numFmt w:val="bullet"/>
+      <w:lvlText w:val=""/>
+      <w:lvlJc w:val="left"/>
+      <w:pPr>
+        <w:ind w:left="2160" w:hanging="360"/>
+      </w:pPr>
+      <w:rPr>
+        <w:rFonts w:ascii="Wingdings" w:hAnsi="Wingdings" w:hint="default"/>
+      </w:rPr>
+    </w:lvl>
+    <w:lvl w:ilvl="3" w:tplc="04090001" w:tentative="1">
+      <w:start w:val="1"/>
+      <w:numFmt w:val="bullet"/>
+      <w:lvlText w:val=""/>
+      <w:lvlJc w:val="left"/>
+      <w:pPr>
+        <w:ind w:left="2880" w:hanging="360"/>
+      </w:pPr>
+      <w:rPr>
+        <w:rFonts w:ascii="Symbol" w:hAnsi="Symbol" w:hint="default"/>
+      </w:rPr>
+    </w:lvl>
+    <w:lvl w:ilvl="4" w:tplc="04090003" w:tentative="1">
+      <w:start w:val="1"/>
+      <w:numFmt w:val="bullet"/>
+      <w:lvlText w:val="o"/>
+      <w:lvlJc w:val="left"/>
+      <w:pPr>
+        <w:ind w:left="3600" w:hanging="360"/>
+      </w:pPr>
+      <w:rPr>
+        <w:rFonts w:ascii="Courier New" w:hAnsi="Courier New" w:cs="Courier New" w:hint="default"/>
+      </w:rPr>
+    </w:lvl>
+    <w:lvl w:ilvl="5" w:tplc="04090005" w:tentative="1">
+      <w:start w:val="1"/>
+      <w:numFmt w:val="bullet"/>
+      <w:lvlText w:val=""/>
+      <w:lvlJc w:val="left"/>
+      <w:pPr>
+        <w:ind w:left="4320" w:hanging="360"/>
+      </w:pPr>
+      <w:rPr>
+        <w:rFonts w:ascii="Wingdings" w:hAnsi="Wingdings" w:hint="default"/>
+      </w:rPr>
+    </w:lvl>
+    <w:lvl w:ilvl="6" w:tplc="04090001" w:tentative="1">
+      <w:start w:val="1"/>
+      <w:numFmt w:val="bullet"/>
+      <w:lvlText w:val=""/>
+      <w:lvlJc w:val="left"/>
+      <w:pPr>
+        <w:ind w:left="5040" w:hanging="360"/>
+      </w:pPr>
+      <w:rPr>
+        <w:rFonts w:ascii="Symbol" w:hAnsi="Symbol" w:hint="default"/>
+      </w:rPr>
+    </w:lvl>
+    <w:lvl w:ilvl="7" w:tplc="04090003" w:tentative="1">
+      <w:start w:val="1"/>
+      <w:numFmt w:val="bullet"/>
+      <w:lvlText w:val="o"/>
+      <w:lvlJc w:val="left"/>
+      <w:pPr>
+        <w:ind w:left="5760" w:hanging="360"/>
+      </w:pPr>
+      <w:rPr>
+        <w:rFonts w:ascii="Courier New" w:hAnsi="Courier New" w:cs="Courier New" w:hint="default"/>
+      </w:rPr>
+    </w:lvl>
+    <w:lvl w:ilvl="8" w:tplc="04090005" w:tentative="1">
+      <w:start w:val="1"/>
+      <w:numFmt w:val="bullet"/>
+      <w:lvlText w:val=""/>
+      <w:lvlJc w:val="left"/>
+      <w:pPr>
+        <w:ind w:left="6480" w:hanging="360"/>
+      </w:pPr>
+      <w:rPr>
+        <w:rFonts w:ascii="Wingdings" w:hAnsi="Wingdings" w:hint="default"/>
+      </w:rPr>
+    </w:lvl>
+  </w:abstractNum>
+  <w:abstractNum w:abstractNumId="4" w15:restartNumberingAfterBreak="0">
     <w:nsid w:val="7AE16ECD"/>
     <w:multiLevelType w:val="hybridMultilevel"/>
     <w:tmpl w:val="B246A886"/>
@@ -3273,13 +5152,135 @@
       </w:rPr>
     </w:lvl>
   </w:abstractNum>
+  <w:abstractNum w:abstractNumId="5" w15:restartNumberingAfterBreak="0">
+    <w:nsid w:val="7FBD580A"/>
+    <w:multiLevelType w:val="hybridMultilevel"/>
+    <w:tmpl w:val="92B6C7B2"/>
+    <w:lvl w:ilvl="0" w:tplc="04090001">
+      <w:start w:val="1"/>
+      <w:numFmt w:val="bullet"/>
+      <w:lvlText w:val=""/>
+      <w:lvlJc w:val="left"/>
+      <w:pPr>
+        <w:ind w:left="720" w:hanging="360"/>
+      </w:pPr>
+      <w:rPr>
+        <w:rFonts w:ascii="Symbol" w:hAnsi="Symbol" w:hint="default"/>
+      </w:rPr>
+    </w:lvl>
+    <w:lvl w:ilvl="1" w:tplc="04090003" w:tentative="1">
+      <w:start w:val="1"/>
+      <w:numFmt w:val="bullet"/>
+      <w:lvlText w:val="o"/>
+      <w:lvlJc w:val="left"/>
+      <w:pPr>
+        <w:ind w:left="1440" w:hanging="360"/>
+      </w:pPr>
+      <w:rPr>
+        <w:rFonts w:ascii="Courier New" w:hAnsi="Courier New" w:cs="Courier New" w:hint="default"/>
+      </w:rPr>
+    </w:lvl>
+    <w:lvl w:ilvl="2" w:tplc="04090005" w:tentative="1">
+      <w:start w:val="1"/>
+      <w:numFmt w:val="bullet"/>
+      <w:lvlText w:val=""/>
+      <w:lvlJc w:val="left"/>
+      <w:pPr>
+        <w:ind w:left="2160" w:hanging="360"/>
+      </w:pPr>
+      <w:rPr>
+        <w:rFonts w:ascii="Wingdings" w:hAnsi="Wingdings" w:hint="default"/>
+      </w:rPr>
+    </w:lvl>
+    <w:lvl w:ilvl="3" w:tplc="04090001" w:tentative="1">
+      <w:start w:val="1"/>
+      <w:numFmt w:val="bullet"/>
+      <w:lvlText w:val=""/>
+      <w:lvlJc w:val="left"/>
+      <w:pPr>
+        <w:ind w:left="2880" w:hanging="360"/>
+      </w:pPr>
+      <w:rPr>
+        <w:rFonts w:ascii="Symbol" w:hAnsi="Symbol" w:hint="default"/>
+      </w:rPr>
+    </w:lvl>
+    <w:lvl w:ilvl="4" w:tplc="04090003" w:tentative="1">
+      <w:start w:val="1"/>
+      <w:numFmt w:val="bullet"/>
+      <w:lvlText w:val="o"/>
+      <w:lvlJc w:val="left"/>
+      <w:pPr>
+        <w:ind w:left="3600" w:hanging="360"/>
+      </w:pPr>
+      <w:rPr>
+        <w:rFonts w:ascii="Courier New" w:hAnsi="Courier New" w:cs="Courier New" w:hint="default"/>
+      </w:rPr>
+    </w:lvl>
+    <w:lvl w:ilvl="5" w:tplc="04090005" w:tentative="1">
+      <w:start w:val="1"/>
+      <w:numFmt w:val="bullet"/>
+      <w:lvlText w:val=""/>
+      <w:lvlJc w:val="left"/>
+      <w:pPr>
+        <w:ind w:left="4320" w:hanging="360"/>
+      </w:pPr>
+      <w:rPr>
+        <w:rFonts w:ascii="Wingdings" w:hAnsi="Wingdings" w:hint="default"/>
+      </w:rPr>
+    </w:lvl>
+    <w:lvl w:ilvl="6" w:tplc="04090001" w:tentative="1">
+      <w:start w:val="1"/>
+      <w:numFmt w:val="bullet"/>
+      <w:lvlText w:val=""/>
+      <w:lvlJc w:val="left"/>
+      <w:pPr>
+        <w:ind w:left="5040" w:hanging="360"/>
+      </w:pPr>
+      <w:rPr>
+        <w:rFonts w:ascii="Symbol" w:hAnsi="Symbol" w:hint="default"/>
+      </w:rPr>
+    </w:lvl>
+    <w:lvl w:ilvl="7" w:tplc="04090003" w:tentative="1">
+      <w:start w:val="1"/>
+      <w:numFmt w:val="bullet"/>
+      <w:lvlText w:val="o"/>
+      <w:lvlJc w:val="left"/>
+      <w:pPr>
+        <w:ind w:left="5760" w:hanging="360"/>
+      </w:pPr>
+      <w:rPr>
+        <w:rFonts w:ascii="Courier New" w:hAnsi="Courier New" w:cs="Courier New" w:hint="default"/>
+      </w:rPr>
+    </w:lvl>
+    <w:lvl w:ilvl="8" w:tplc="04090005" w:tentative="1">
+      <w:start w:val="1"/>
+      <w:numFmt w:val="bullet"/>
+      <w:lvlText w:val=""/>
+      <w:lvlJc w:val="left"/>
+      <w:pPr>
+        <w:ind w:left="6480" w:hanging="360"/>
+      </w:pPr>
+      <w:rPr>
+        <w:rFonts w:ascii="Wingdings" w:hAnsi="Wingdings" w:hint="default"/>
+      </w:rPr>
+    </w:lvl>
+  </w:abstractNum>
   <w:num w:numId="1">
+    <w:abstractNumId w:val="4"/>
+  </w:num>
+  <w:num w:numId="2">
     <w:abstractNumId w:val="2"/>
   </w:num>
-  <w:num w:numId="2">
+  <w:num w:numId="3">
+    <w:abstractNumId w:val="3"/>
+  </w:num>
+  <w:num w:numId="4">
     <w:abstractNumId w:val="0"/>
   </w:num>
-  <w:num w:numId="3">
+  <w:num w:numId="5">
+    <w:abstractNumId w:val="5"/>
+  </w:num>
+  <w:num w:numId="6">
     <w:abstractNumId w:val="1"/>
   </w:num>
 </w:numbering>

</xml_diff>